<commit_message>
Requerimiento 01 - version 03
</commit_message>
<xml_diff>
--- a/Desarrollo/SHS/Requisitos/SHS-ER01.docx
+++ b/Desarrollo/SHS/Requisitos/SHS-ER01.docx
@@ -6360,6 +6360,119 @@
     </w:lvl>
   </w:abstractNum>
   <w:abstractNum w:abstractNumId="12" w15:restartNumberingAfterBreak="0">
+    <w:nsid w:val="261B224F"/>
+    <w:multiLevelType w:val="hybridMultilevel"/>
+    <w:tmpl w:val="B71AF252"/>
+    <w:lvl w:ilvl="0" w:tplc="280A0001">
+      <w:start w:val="1"/>
+      <w:numFmt w:val="bullet"/>
+      <w:lvlText w:val=""/>
+      <w:lvlJc w:val="left"/>
+      <w:pPr>
+        <w:ind w:left="360" w:hanging="360"/>
+      </w:pPr>
+      <w:rPr>
+        <w:rFonts w:ascii="Symbol" w:hAnsi="Symbol" w:hint="default"/>
+      </w:rPr>
+    </w:lvl>
+    <w:lvl w:ilvl="1" w:tplc="280A0003" w:tentative="1">
+      <w:start w:val="1"/>
+      <w:numFmt w:val="bullet"/>
+      <w:lvlText w:val="o"/>
+      <w:lvlJc w:val="left"/>
+      <w:pPr>
+        <w:ind w:left="1080" w:hanging="360"/>
+      </w:pPr>
+      <w:rPr>
+        <w:rFonts w:ascii="Courier New" w:hAnsi="Courier New" w:cs="Courier New" w:hint="default"/>
+      </w:rPr>
+    </w:lvl>
+    <w:lvl w:ilvl="2" w:tplc="280A0005" w:tentative="1">
+      <w:start w:val="1"/>
+      <w:numFmt w:val="bullet"/>
+      <w:lvlText w:val=""/>
+      <w:lvlJc w:val="left"/>
+      <w:pPr>
+        <w:ind w:left="1800" w:hanging="360"/>
+      </w:pPr>
+      <w:rPr>
+        <w:rFonts w:ascii="Wingdings" w:hAnsi="Wingdings" w:hint="default"/>
+      </w:rPr>
+    </w:lvl>
+    <w:lvl w:ilvl="3" w:tplc="280A0001" w:tentative="1">
+      <w:start w:val="1"/>
+      <w:numFmt w:val="bullet"/>
+      <w:lvlText w:val=""/>
+      <w:lvlJc w:val="left"/>
+      <w:pPr>
+        <w:ind w:left="2520" w:hanging="360"/>
+      </w:pPr>
+      <w:rPr>
+        <w:rFonts w:ascii="Symbol" w:hAnsi="Symbol" w:hint="default"/>
+      </w:rPr>
+    </w:lvl>
+    <w:lvl w:ilvl="4" w:tplc="280A0003" w:tentative="1">
+      <w:start w:val="1"/>
+      <w:numFmt w:val="bullet"/>
+      <w:lvlText w:val="o"/>
+      <w:lvlJc w:val="left"/>
+      <w:pPr>
+        <w:ind w:left="3240" w:hanging="360"/>
+      </w:pPr>
+      <w:rPr>
+        <w:rFonts w:ascii="Courier New" w:hAnsi="Courier New" w:cs="Courier New" w:hint="default"/>
+      </w:rPr>
+    </w:lvl>
+    <w:lvl w:ilvl="5" w:tplc="280A0005" w:tentative="1">
+      <w:start w:val="1"/>
+      <w:numFmt w:val="bullet"/>
+      <w:lvlText w:val=""/>
+      <w:lvlJc w:val="left"/>
+      <w:pPr>
+        <w:ind w:left="3960" w:hanging="360"/>
+      </w:pPr>
+      <w:rPr>
+        <w:rFonts w:ascii="Wingdings" w:hAnsi="Wingdings" w:hint="default"/>
+      </w:rPr>
+    </w:lvl>
+    <w:lvl w:ilvl="6" w:tplc="280A0001" w:tentative="1">
+      <w:start w:val="1"/>
+      <w:numFmt w:val="bullet"/>
+      <w:lvlText w:val=""/>
+      <w:lvlJc w:val="left"/>
+      <w:pPr>
+        <w:ind w:left="4680" w:hanging="360"/>
+      </w:pPr>
+      <w:rPr>
+        <w:rFonts w:ascii="Symbol" w:hAnsi="Symbol" w:hint="default"/>
+      </w:rPr>
+    </w:lvl>
+    <w:lvl w:ilvl="7" w:tplc="280A0003" w:tentative="1">
+      <w:start w:val="1"/>
+      <w:numFmt w:val="bullet"/>
+      <w:lvlText w:val="o"/>
+      <w:lvlJc w:val="left"/>
+      <w:pPr>
+        <w:ind w:left="5400" w:hanging="360"/>
+      </w:pPr>
+      <w:rPr>
+        <w:rFonts w:ascii="Courier New" w:hAnsi="Courier New" w:cs="Courier New" w:hint="default"/>
+      </w:rPr>
+    </w:lvl>
+    <w:lvl w:ilvl="8" w:tplc="280A0005" w:tentative="1">
+      <w:start w:val="1"/>
+      <w:numFmt w:val="bullet"/>
+      <w:lvlText w:val=""/>
+      <w:lvlJc w:val="left"/>
+      <w:pPr>
+        <w:ind w:left="6120" w:hanging="360"/>
+      </w:pPr>
+      <w:rPr>
+        <w:rFonts w:ascii="Wingdings" w:hAnsi="Wingdings" w:hint="default"/>
+      </w:rPr>
+    </w:lvl>
+  </w:abstractNum>
+  <w:abstractNum w:abstractNumId="13" w15:restartNumberingAfterBreak="0">
     <w:nsid w:val="27A81EFD"/>
     <w:multiLevelType w:val="multilevel"/>
     <w:tmpl w:val="F078EDF2"/>
@@ -6472,7 +6585,7 @@
       </w:rPr>
     </w:lvl>
   </w:abstractNum>
-  <w:abstractNum w:abstractNumId="13" w15:restartNumberingAfterBreak="0">
+  <w:abstractNum w:abstractNumId="14" w15:restartNumberingAfterBreak="0">
     <w:nsid w:val="2AEB3CE5"/>
     <w:multiLevelType w:val="multilevel"/>
     <w:tmpl w:val="BB9AACEC"/>
@@ -6585,7 +6698,7 @@
       </w:rPr>
     </w:lvl>
   </w:abstractNum>
-  <w:abstractNum w:abstractNumId="14" w15:restartNumberingAfterBreak="0">
+  <w:abstractNum w:abstractNumId="15" w15:restartNumberingAfterBreak="0">
     <w:nsid w:val="2F21503D"/>
     <w:multiLevelType w:val="multilevel"/>
     <w:tmpl w:val="03121FAC"/>
@@ -6698,7 +6811,7 @@
       </w:rPr>
     </w:lvl>
   </w:abstractNum>
-  <w:abstractNum w:abstractNumId="15" w15:restartNumberingAfterBreak="0">
+  <w:abstractNum w:abstractNumId="16" w15:restartNumberingAfterBreak="0">
     <w:nsid w:val="3A0D44F0"/>
     <w:multiLevelType w:val="multilevel"/>
     <w:tmpl w:val="BABA0D8C"/>
@@ -6811,7 +6924,7 @@
       </w:rPr>
     </w:lvl>
   </w:abstractNum>
-  <w:abstractNum w:abstractNumId="16" w15:restartNumberingAfterBreak="0">
+  <w:abstractNum w:abstractNumId="17" w15:restartNumberingAfterBreak="0">
     <w:nsid w:val="3A3661EA"/>
     <w:multiLevelType w:val="multilevel"/>
     <w:tmpl w:val="4D6C7FDE"/>
@@ -6924,7 +7037,7 @@
       </w:rPr>
     </w:lvl>
   </w:abstractNum>
-  <w:abstractNum w:abstractNumId="17" w15:restartNumberingAfterBreak="0">
+  <w:abstractNum w:abstractNumId="18" w15:restartNumberingAfterBreak="0">
     <w:nsid w:val="3CDB5B26"/>
     <w:multiLevelType w:val="multilevel"/>
     <w:tmpl w:val="150CCAC8"/>
@@ -7037,7 +7150,7 @@
       </w:rPr>
     </w:lvl>
   </w:abstractNum>
-  <w:abstractNum w:abstractNumId="18" w15:restartNumberingAfterBreak="0">
+  <w:abstractNum w:abstractNumId="19" w15:restartNumberingAfterBreak="0">
     <w:nsid w:val="3DA22E79"/>
     <w:multiLevelType w:val="multilevel"/>
     <w:tmpl w:val="16F2892E"/>
@@ -7150,7 +7263,7 @@
       </w:rPr>
     </w:lvl>
   </w:abstractNum>
-  <w:abstractNum w:abstractNumId="19" w15:restartNumberingAfterBreak="0">
+  <w:abstractNum w:abstractNumId="20" w15:restartNumberingAfterBreak="0">
     <w:nsid w:val="3F8517C2"/>
     <w:multiLevelType w:val="multilevel"/>
     <w:tmpl w:val="3F84FAE0"/>
@@ -7263,7 +7376,7 @@
       </w:rPr>
     </w:lvl>
   </w:abstractNum>
-  <w:abstractNum w:abstractNumId="20" w15:restartNumberingAfterBreak="0">
+  <w:abstractNum w:abstractNumId="21" w15:restartNumberingAfterBreak="0">
     <w:nsid w:val="466022B1"/>
     <w:multiLevelType w:val="multilevel"/>
     <w:tmpl w:val="1838A16C"/>
@@ -7376,7 +7489,7 @@
       </w:pPr>
     </w:lvl>
   </w:abstractNum>
-  <w:abstractNum w:abstractNumId="21" w15:restartNumberingAfterBreak="0">
+  <w:abstractNum w:abstractNumId="22" w15:restartNumberingAfterBreak="0">
     <w:nsid w:val="550F7463"/>
     <w:multiLevelType w:val="multilevel"/>
     <w:tmpl w:val="B038F7B6"/>
@@ -7489,7 +7602,7 @@
       </w:rPr>
     </w:lvl>
   </w:abstractNum>
-  <w:abstractNum w:abstractNumId="22" w15:restartNumberingAfterBreak="0">
+  <w:abstractNum w:abstractNumId="23" w15:restartNumberingAfterBreak="0">
     <w:nsid w:val="73FF5A82"/>
     <w:multiLevelType w:val="multilevel"/>
     <w:tmpl w:val="CEE81872"/>
@@ -7611,35 +7724,31 @@
     <w:abstractNumId w:val="7"/>
   </w:num>
   <w:num w:numId="3">
-    <w:abstractNumId w:val="17"/>
+    <w:abstractNumId w:val="18"/>
   </w:num>
   <w:num w:numId="4">
-    <w:abstractNumId w:val="22"/>
+    <w:abstractNumId w:val="23"/>
   </w:num>
   <w:num w:numId="5">
-    <w:abstractNumId w:val="13"/>
+    <w:abstractNumId w:val="14"/>
   </w:num>
   <w:num w:numId="6">
-    <w:abstractNumId w:val="16"/>
+    <w:abstractNumId w:val="17"/>
   </w:num>
   <w:num w:numId="7">
     <w:abstractNumId w:val="3"/>
   </w:num>
   <w:num w:numId="8">
     <w:abstractNumId w:val="2"/>
-    <w:lvlOverride w:ilvl="0"/>
   </w:num>
   <w:num w:numId="9">
-    <w:abstractNumId w:val="20"/>
-    <w:lvlOverride w:ilvl="0"/>
+    <w:abstractNumId w:val="21"/>
   </w:num>
   <w:num w:numId="10">
     <w:abstractNumId w:val="8"/>
-    <w:lvlOverride w:ilvl="0"/>
   </w:num>
   <w:num w:numId="11">
     <w:abstractNumId w:val="0"/>
-    <w:lvlOverride w:ilvl="0"/>
   </w:num>
   <w:num w:numId="12">
     <w:abstractNumId w:val="9"/>
@@ -7651,31 +7760,34 @@
     <w:abstractNumId w:val="11"/>
   </w:num>
   <w:num w:numId="15">
-    <w:abstractNumId w:val="18"/>
+    <w:abstractNumId w:val="19"/>
   </w:num>
   <w:num w:numId="16">
-    <w:abstractNumId w:val="14"/>
+    <w:abstractNumId w:val="15"/>
   </w:num>
   <w:num w:numId="17">
     <w:abstractNumId w:val="1"/>
   </w:num>
   <w:num w:numId="18">
-    <w:abstractNumId w:val="19"/>
+    <w:abstractNumId w:val="20"/>
   </w:num>
   <w:num w:numId="19">
-    <w:abstractNumId w:val="15"/>
+    <w:abstractNumId w:val="16"/>
   </w:num>
   <w:num w:numId="20">
-    <w:abstractNumId w:val="12"/>
+    <w:abstractNumId w:val="13"/>
   </w:num>
   <w:num w:numId="21">
     <w:abstractNumId w:val="4"/>
   </w:num>
   <w:num w:numId="22">
-    <w:abstractNumId w:val="21"/>
+    <w:abstractNumId w:val="22"/>
   </w:num>
   <w:num w:numId="23">
     <w:abstractNumId w:val="6"/>
+  </w:num>
+  <w:num w:numId="24">
+    <w:abstractNumId w:val="12"/>
   </w:num>
 </w:numbering>
 </file>
@@ -8677,28 +8789,28 @@
 </file>
 
 <file path=customXml/item1.xml><?xml version="1.0" encoding="utf-8"?>
-<b:Sources xmlns:b="http://schemas.openxmlformats.org/officeDocument/2006/bibliography" xmlns="http://schemas.openxmlformats.org/officeDocument/2006/bibliography" SelectedStyle="\APASixthEditionOfficeOnline.xsl" StyleName="APA" Version="6"/>
-</file>
-
-<file path=customXml/item2.xml><?xml version="1.0" encoding="utf-8"?>
 <go:gDocsCustomXmlDataStorage xmlns:go="http://customooxmlschemas.google.com/" xmlns:r="http://schemas.openxmlformats.org/officeDocument/2006/relationships">
   <go:docsCustomData xmlns:go="http://customooxmlschemas.google.com/" roundtripDataSignature="AMtx7mhAD+K87z/SlVTmtRbx49zzaqvnzg==">AMUW2mU2vxdupZ7obGFe4i0W3k2Nkf575tYCuuPBdWN8uKaPjXUg/phfc7Dv3BFASQF8QOGRwrWq6jP1k4hLQ1koRFfvm3ra9PGy+kOD0qIb69g84lU8YhCG0pw2i0P+AHvMTr0rxDVBu/uUVNgktiacN2jVx3L/Osqz0SEn2AVmeac4alRv1IDVshPZpK7hzNT0BJ8IuKFpGYJLZbDeY8U4zGSzWNif5mPnQ2kJVVWBAz9f6Gwgvx5hlbu7u86yMlg5Z9HVopx+BSN+AXIhJzuEn6BoStVq4BK+yPyvwITslKYOiCutGuegnV4hJ/H5PtjTY1WFlFRUPqfHM2auwOR4C/CRKQhOGeRBqhItlkOMKQjyCLhXM2V28YdmaC6xTjcuqyGiST8Z</go:docsCustomData>
 </go:gDocsCustomXmlDataStorage>
 </file>
 
-<file path=customXml/itemProps1.xml><?xml version="1.0" encoding="utf-8"?>
-<ds:datastoreItem xmlns:ds="http://schemas.openxmlformats.org/officeDocument/2006/customXml" ds:itemID="{C253AFB4-9732-45E5-A7BB-38D4325133E8}">
-  <ds:schemaRefs>
-    <ds:schemaRef ds:uri="http://schemas.openxmlformats.org/officeDocument/2006/bibliography"/>
-  </ds:schemaRefs>
-</ds:datastoreItem>
+<file path=customXml/item2.xml><?xml version="1.0" encoding="utf-8"?>
+<b:Sources xmlns:b="http://schemas.openxmlformats.org/officeDocument/2006/bibliography" xmlns="http://schemas.openxmlformats.org/officeDocument/2006/bibliography" SelectedStyle="\APASixthEditionOfficeOnline.xsl" StyleName="APA" Version="6"/>
 </file>
 
-<file path=customXml/itemProps2.xml><?xml version="1.0" encoding="utf-8"?>
+<file path=customXml/itemProps1.xml><?xml version="1.0" encoding="utf-8"?>
 <ds:datastoreItem xmlns:ds="http://schemas.openxmlformats.org/officeDocument/2006/customXml" ds:itemID="{11111111-1234-1234-1234-123412341234}">
   <ds:schemaRefs>
     <ds:schemaRef ds:uri="http://customooxmlschemas.google.com/"/>
     <ds:schemaRef ds:uri="http://schemas.openxmlformats.org/officeDocument/2006/relationships"/>
   </ds:schemaRefs>
 </ds:datastoreItem>
+</file>
+
+<file path=customXml/itemProps2.xml><?xml version="1.0" encoding="utf-8"?>
+<ds:datastoreItem xmlns:ds="http://schemas.openxmlformats.org/officeDocument/2006/customXml" ds:itemID="{C253AFB4-9732-45E5-A7BB-38D4325133E8}">
+  <ds:schemaRefs>
+    <ds:schemaRef ds:uri="http://schemas.openxmlformats.org/officeDocument/2006/bibliography"/>
+  </ds:schemaRefs>
+</ds:datastoreItem>
 </file>
</xml_diff>

<commit_message>
Mover a la carpeta negocio
</commit_message>
<xml_diff>
--- a/Desarrollo/SHS/Requisitos/SHS-ER01.docx
+++ b/Desarrollo/SHS/Requisitos/SHS-ER01.docx
@@ -2949,33 +2949,27 @@
         <w:rPr>
           <w:color w:val="000000"/>
         </w:rPr>
-        <w:t>Especificar el requisito de</w:t>
-      </w:r>
+        <w:t xml:space="preserve">Especificar el requisito de </w:t>
+      </w:r>
+      <w:proofErr w:type="spellStart"/>
       <w:r>
         <w:rPr>
           <w:color w:val="000000"/>
         </w:rPr>
-        <w:t xml:space="preserve"> </w:t>
-      </w:r>
-      <w:proofErr w:type="spellStart"/>
+        <w:t>Login</w:t>
+      </w:r>
+      <w:proofErr w:type="spellEnd"/>
       <w:r>
         <w:rPr>
           <w:color w:val="000000"/>
         </w:rPr>
-        <w:t>Login</w:t>
-      </w:r>
-      <w:proofErr w:type="spellEnd"/>
+        <w:t>. Que tiene como propósito que los usuarios puedan registrar los datos necesarios en el sistema de la página web</w:t>
+      </w:r>
       <w:r>
         <w:rPr>
           <w:color w:val="000000"/>
         </w:rPr>
-        <w:t xml:space="preserve">. Que tiene como propósito que los usuarios puedan registrar </w:t>
-      </w:r>
-      <w:r>
-        <w:rPr>
-          <w:color w:val="000000"/>
-        </w:rPr>
-        <w:t>los datos necesarios en el sistema de la página web.</w:t>
+        <w:t>.</w:t>
       </w:r>
     </w:p>
     <w:p>
@@ -3015,7 +3009,13 @@
         <w:rPr>
           <w:color w:val="000000"/>
         </w:rPr>
-        <w:t xml:space="preserve"> Home Store la cual podrá ser accedida desde un pc, laptop o celular.  </w:t>
+        <w:t xml:space="preserve"> Home Store la cual podrá ser accedida desde un pc, laptop o celular</w:t>
+      </w:r>
+      <w:r>
+        <w:rPr>
+          <w:color w:val="000000"/>
+        </w:rPr>
+        <w:t>.  </w:t>
       </w:r>
     </w:p>
     <w:p>
@@ -3062,27 +3062,13 @@
         <w:rPr>
           <w:color w:val="000000"/>
         </w:rPr>
-        <w:t>Es</w:t>
+        <w:t>Esta opción está en la portada principal que permitirá a los usuarios poder registrarse y acceder al aplicativo web</w:t>
       </w:r>
       <w:r>
         <w:rPr>
           <w:color w:val="000000"/>
         </w:rPr>
-        <w:t xml:space="preserve">ta opción </w:t>
-      </w:r>
-      <w:proofErr w:type="spellStart"/>
-      <w:r>
-        <w:rPr>
-          <w:color w:val="000000"/>
-        </w:rPr>
-        <w:t>esta</w:t>
-      </w:r>
-      <w:proofErr w:type="spellEnd"/>
-      <w:r>
-        <w:rPr>
-          <w:color w:val="000000"/>
-        </w:rPr>
-        <w:t xml:space="preserve"> en la portada principal que permitirá a los usuarios poder registrar y acceder al aplicativo web.</w:t>
+        <w:t>.</w:t>
       </w:r>
     </w:p>
     <w:p>
@@ -3146,7 +3132,13 @@
         <w:rPr>
           <w:color w:val="000000"/>
         </w:rPr>
-        <w:t xml:space="preserve"> Es la definición de un conjunto de uno o más puntos de comunicación de entrada y/o salida de un componente, que permite su integración con otros componentes. Los interfaces de un componente permiten su utilización independientemente de cómo sea implementado. </w:t>
+        <w:t xml:space="preserve"> Es la definición de un conjunto de uno o más puntos de comunicación de entrada y/o salida de un componente, que permite su integración con otros componentes. Los interfaces de un componente permiten su utilización independientemente de cómo sea implementado</w:t>
+      </w:r>
+      <w:r>
+        <w:rPr>
+          <w:color w:val="000000"/>
+        </w:rPr>
+        <w:t>. </w:t>
       </w:r>
     </w:p>
     <w:p>
@@ -3165,74 +3157,50 @@
           <w:bCs/>
           <w:color w:val="000000"/>
         </w:rPr>
-        <w:t>Base de datos</w:t>
-      </w:r>
+        <w:t>Base de datos (DB):</w:t>
+      </w:r>
+      <w:r>
+        <w:rPr>
+          <w:color w:val="000000"/>
+        </w:rPr>
+        <w:t xml:space="preserve"> Es una colección de datos, organizados y almacenados para una fácil recuperación de estos</w:t>
+      </w:r>
+      <w:r>
+        <w:rPr>
+          <w:color w:val="000000"/>
+        </w:rPr>
+        <w:t>. </w:t>
+      </w:r>
+    </w:p>
+    <w:p>
+      <w:pPr>
+        <w:spacing w:before="0" w:after="0" w:line="240" w:lineRule="auto"/>
+        <w:jc w:val="left"/>
+      </w:pPr>
+    </w:p>
+    <w:p>
+      <w:pPr>
+        <w:spacing w:before="0" w:after="0" w:line="240" w:lineRule="auto"/>
+      </w:pPr>
       <w:r>
         <w:rPr>
           <w:b/>
           <w:bCs/>
           <w:color w:val="000000"/>
         </w:rPr>
-        <w:t xml:space="preserve"> </w:t>
-      </w:r>
-      <w:r>
-        <w:rPr>
-          <w:b/>
-          <w:bCs/>
+        <w:t>Sistema</w:t>
+      </w:r>
+      <w:r>
+        <w:rPr>
           <w:color w:val="000000"/>
         </w:rPr>
-        <w:t>(DB):</w:t>
-      </w:r>
-      <w:r>
-        <w:rPr>
-          <w:color w:val="000000"/>
-        </w:rPr>
-        <w:t xml:space="preserve"> Es una colección de datos, organizados y almacenados para una fácil recuperación de estos. </w:t>
-      </w:r>
-    </w:p>
-    <w:p>
-      <w:pPr>
-        <w:spacing w:before="0" w:after="0" w:line="240" w:lineRule="auto"/>
-        <w:jc w:val="left"/>
-      </w:pPr>
-    </w:p>
-    <w:p>
-      <w:pPr>
-        <w:spacing w:before="0" w:after="0" w:line="240" w:lineRule="auto"/>
-      </w:pPr>
-      <w:r>
-        <w:rPr>
-          <w:b/>
-          <w:bCs/>
-          <w:color w:val="000000"/>
-        </w:rPr>
-        <w:t>Sistema</w:t>
-      </w:r>
-      <w:r>
-        <w:rPr>
-          <w:color w:val="000000"/>
-        </w:rPr>
-        <w:t>: Un sistema es "un objeto complejo cuyas partes o componentes se relacionan con al menos alguno de los demás componentes</w:t>
-      </w:r>
-      <w:proofErr w:type="gramStart"/>
-      <w:r>
-        <w:rPr>
-          <w:color w:val="000000"/>
-        </w:rPr>
-        <w:t>";​</w:t>
-      </w:r>
-      <w:proofErr w:type="gramEnd"/>
-      <w:r>
-        <w:rPr>
-          <w:color w:val="000000"/>
-        </w:rPr>
-        <w:t xml:space="preserve"> puede ser</w:t>
+        <w:t>: Un sistema es "un objeto complejo cuyas partes o componentes se relacionan con al menos alguno de los demás componentes";​ puede ser</w:t>
       </w:r>
       <w:hyperlink r:id="rId8" w:history="1">
         <w:r>
           <w:rPr>
+            <w:rStyle w:val="Hipervnculo"/>
             <w:color w:val="000000"/>
-            <w:u w:val="single"/>
           </w:rPr>
           <w:t xml:space="preserve"> material</w:t>
         </w:r>
@@ -3246,8 +3214,8 @@
       <w:hyperlink r:id="rId9" w:history="1">
         <w:r>
           <w:rPr>
+            <w:rStyle w:val="Hipervnculo"/>
             <w:color w:val="000000"/>
-            <w:u w:val="single"/>
           </w:rPr>
           <w:t xml:space="preserve"> conceptual</w:t>
         </w:r>
@@ -3261,8 +3229,8 @@
       <w:r>
         <w:rPr>
           <w:color w:val="000000"/>
-          <w:sz w:val="14"/>
-          <w:szCs w:val="14"/>
+          <w:sz w:val="8"/>
+          <w:szCs w:val="8"/>
           <w:vertAlign w:val="superscript"/>
         </w:rPr>
         <w:t xml:space="preserve"> </w:t>
@@ -3276,8 +3244,8 @@
       <w:hyperlink r:id="rId10" w:history="1">
         <w:r>
           <w:rPr>
+            <w:rStyle w:val="Hipervnculo"/>
             <w:color w:val="000000"/>
-            <w:u w:val="single"/>
           </w:rPr>
           <w:t xml:space="preserve"> figura (forma)</w:t>
         </w:r>
@@ -3316,8 +3284,8 @@
       <w:hyperlink r:id="rId11" w:history="1">
         <w:r>
           <w:rPr>
+            <w:rStyle w:val="Hipervnculo"/>
             <w:color w:val="000000"/>
-            <w:u w:val="single"/>
           </w:rPr>
           <w:t xml:space="preserve"> </w:t>
         </w:r>
@@ -3326,7 +3294,13 @@
         <w:rPr>
           <w:color w:val="000000"/>
         </w:rPr>
-        <w:t>información; es el conjunto de partes interrelacionadas: hardware, software y personal informático. </w:t>
+        <w:t>información; es el conjunto de partes interrelacionadas: hardware, software y personal informático</w:t>
+      </w:r>
+      <w:r>
+        <w:rPr>
+          <w:color w:val="000000"/>
+        </w:rPr>
+        <w:t>. </w:t>
       </w:r>
     </w:p>
     <w:p>
@@ -3392,13 +3366,13 @@
         <w:rPr>
           <w:color w:val="000000"/>
         </w:rPr>
-        <w:t xml:space="preserve">El usuario </w:t>
+        <w:t>El usuario deberá registrarse para iniciar sesión en la página, para esto deberá de ingresar su nombre de usuario, correo electrónico y una contraseña; lo cual le permitirá realizar las operaciones de contratación de servicios técnicos</w:t>
       </w:r>
       <w:r>
         <w:rPr>
           <w:color w:val="000000"/>
         </w:rPr>
-        <w:t xml:space="preserve">deberá de registrarse para poner iniciar sesión en la página, para esto deberá de ingresar su nombre de usuario, correo electrónico y una contraseña; lo cual le permitirá realizar las operaciones de contratación de servicios técnicos. </w:t>
+        <w:t xml:space="preserve">. </w:t>
       </w:r>
     </w:p>
     <w:p>
@@ -4065,15 +4039,7 @@
       </w:pPr>
       <w:r>
         <w:lastRenderedPageBreak/>
-        <w:t xml:space="preserve">13.El sistema valida los datos del usuario y si no son correctos se </w:t>
-      </w:r>
-      <w:proofErr w:type="gramStart"/>
-      <w:r>
-        <w:t>les</w:t>
-      </w:r>
-      <w:proofErr w:type="gramEnd"/>
-      <w:r>
-        <w:t xml:space="preserve"> enviará una notificación al usuario para corregir los datos y termina el caso de uso.</w:t>
+        <w:t>13.El sistema valida los datos del usuario y si no son correctos se les enviará una notificación al usuario para corregir los datos y termina el caso de uso.</w:t>
       </w:r>
     </w:p>
     <w:p>
@@ -8789,28 +8755,28 @@
 </file>
 
 <file path=customXml/item1.xml><?xml version="1.0" encoding="utf-8"?>
+<b:Sources xmlns:b="http://schemas.openxmlformats.org/officeDocument/2006/bibliography" xmlns="http://schemas.openxmlformats.org/officeDocument/2006/bibliography" SelectedStyle="\APASixthEditionOfficeOnline.xsl" StyleName="APA" Version="6"/>
+</file>
+
+<file path=customXml/item2.xml><?xml version="1.0" encoding="utf-8"?>
 <go:gDocsCustomXmlDataStorage xmlns:go="http://customooxmlschemas.google.com/" xmlns:r="http://schemas.openxmlformats.org/officeDocument/2006/relationships">
   <go:docsCustomData xmlns:go="http://customooxmlschemas.google.com/" roundtripDataSignature="AMtx7mhAD+K87z/SlVTmtRbx49zzaqvnzg==">AMUW2mU2vxdupZ7obGFe4i0W3k2Nkf575tYCuuPBdWN8uKaPjXUg/phfc7Dv3BFASQF8QOGRwrWq6jP1k4hLQ1koRFfvm3ra9PGy+kOD0qIb69g84lU8YhCG0pw2i0P+AHvMTr0rxDVBu/uUVNgktiacN2jVx3L/Osqz0SEn2AVmeac4alRv1IDVshPZpK7hzNT0BJ8IuKFpGYJLZbDeY8U4zGSzWNif5mPnQ2kJVVWBAz9f6Gwgvx5hlbu7u86yMlg5Z9HVopx+BSN+AXIhJzuEn6BoStVq4BK+yPyvwITslKYOiCutGuegnV4hJ/H5PtjTY1WFlFRUPqfHM2auwOR4C/CRKQhOGeRBqhItlkOMKQjyCLhXM2V28YdmaC6xTjcuqyGiST8Z</go:docsCustomData>
 </go:gDocsCustomXmlDataStorage>
 </file>
 
-<file path=customXml/item2.xml><?xml version="1.0" encoding="utf-8"?>
-<b:Sources xmlns:b="http://schemas.openxmlformats.org/officeDocument/2006/bibliography" xmlns="http://schemas.openxmlformats.org/officeDocument/2006/bibliography" SelectedStyle="\APASixthEditionOfficeOnline.xsl" StyleName="APA" Version="6"/>
+<file path=customXml/itemProps1.xml><?xml version="1.0" encoding="utf-8"?>
+<ds:datastoreItem xmlns:ds="http://schemas.openxmlformats.org/officeDocument/2006/customXml" ds:itemID="{C253AFB4-9732-45E5-A7BB-38D4325133E8}">
+  <ds:schemaRefs>
+    <ds:schemaRef ds:uri="http://schemas.openxmlformats.org/officeDocument/2006/bibliography"/>
+  </ds:schemaRefs>
+</ds:datastoreItem>
 </file>
 
-<file path=customXml/itemProps1.xml><?xml version="1.0" encoding="utf-8"?>
+<file path=customXml/itemProps2.xml><?xml version="1.0" encoding="utf-8"?>
 <ds:datastoreItem xmlns:ds="http://schemas.openxmlformats.org/officeDocument/2006/customXml" ds:itemID="{11111111-1234-1234-1234-123412341234}">
   <ds:schemaRefs>
     <ds:schemaRef ds:uri="http://customooxmlschemas.google.com/"/>
     <ds:schemaRef ds:uri="http://schemas.openxmlformats.org/officeDocument/2006/relationships"/>
   </ds:schemaRefs>
 </ds:datastoreItem>
-</file>
-
-<file path=customXml/itemProps2.xml><?xml version="1.0" encoding="utf-8"?>
-<ds:datastoreItem xmlns:ds="http://schemas.openxmlformats.org/officeDocument/2006/customXml" ds:itemID="{C253AFB4-9732-45E5-A7BB-38D4325133E8}">
-  <ds:schemaRefs>
-    <ds:schemaRef ds:uri="http://schemas.openxmlformats.org/officeDocument/2006/bibliography"/>
-  </ds:schemaRefs>
-</ds:datastoreItem>
 </file>
</xml_diff>